<commit_message>
added navbar and hero section
</commit_message>
<xml_diff>
--- a/Project Notes.docx
+++ b/Project Notes.docx
@@ -119,7 +119,13 @@
       </w:r>
       <w:proofErr w:type="spellEnd"/>
       <w:r>
-        <w:t>="/apple-touch-icon.png"&gt;</w:t>
+        <w:t>="</w:t>
+      </w:r>
+      <w:r>
+        <w:t>/assets/images/</w:t>
+      </w:r>
+      <w:r>
+        <w:t>apple-touch-icon.png"&gt;</w:t>
       </w:r>
     </w:p>
     <w:p>
@@ -148,7 +154,13 @@
       </w:r>
       <w:proofErr w:type="spellEnd"/>
       <w:r>
-        <w:t>="/favicon-32x32.png"&gt;</w:t>
+        <w:t>="</w:t>
+      </w:r>
+      <w:r>
+        <w:t>/assets/images/</w:t>
+      </w:r>
+      <w:r>
+        <w:t>avicon-32x32.png"&gt;</w:t>
       </w:r>
     </w:p>
     <w:p>
@@ -177,7 +189,13 @@
       </w:r>
       <w:proofErr w:type="spellEnd"/>
       <w:r>
-        <w:t>="/favicon-16x16.png"&gt;</w:t>
+        <w:t>="</w:t>
+      </w:r>
+      <w:r>
+        <w:t>/assets/images/</w:t>
+      </w:r>
+      <w:r>
+        <w:t>favicon-16x16.png"&gt;</w:t>
       </w:r>
     </w:p>
     <w:p>

</xml_diff>